<commit_message>
`data_prep_pipeline.png` transféré sur page suiv.
en mode paysage
</commit_message>
<xml_diff>
--- a/reports/report 2/alex/rapport 2 alex.docx
+++ b/reports/report 2/alex/rapport 2 alex.docx
@@ -201,6 +201,7 @@
         <w:t>Illustrer préparation des données (</w:t>
       </w:r>
       <w:commentRangeStart w:id="3"/>
+      <w:commentRangeStart w:id="4"/>
       <w:r>
         <w:rPr>
           <w:rStyle w:val="Code"/>
@@ -215,6 +216,13 @@
         </w:rPr>
         <w:commentReference w:id="3"/>
       </w:r>
+      <w:commentRangeEnd w:id="4"/>
+      <w:r>
+        <w:rPr>
+          <w:rStyle w:val="Marquedecommentaire"/>
+        </w:rPr>
+        <w:commentReference w:id="4"/>
+      </w:r>
       <w:r>
         <w:rPr>
           <w:rFonts w:asciiTheme="minorHAnsi" w:hAnsiTheme="minorHAnsi" w:cstheme="minorHAnsi"/>
@@ -232,17 +240,365 @@
           <w:sz w:val="20"/>
         </w:rPr>
       </w:pPr>
+    </w:p>
+    <w:p>
+      <w:pPr>
+        <w:spacing w:line="276" w:lineRule="auto"/>
+        <w:ind w:left="708"/>
+        <w:jc w:val="both"/>
+        <w:rPr>
+          <w:rFonts w:asciiTheme="minorHAnsi" w:hAnsiTheme="minorHAnsi" w:cstheme="minorHAnsi"/>
+          <w:sz w:val="20"/>
+        </w:rPr>
+      </w:pPr>
+      <w:r>
+        <w:rPr>
+          <w:rFonts w:asciiTheme="minorHAnsi" w:hAnsiTheme="minorHAnsi" w:cstheme="minorHAnsi"/>
+          <w:sz w:val="20"/>
+        </w:rPr>
+        <w:t xml:space="preserve">       1.1.1.2</w:t>
+      </w:r>
+      <w:r>
+        <w:rPr>
+          <w:rFonts w:asciiTheme="minorHAnsi" w:hAnsiTheme="minorHAnsi" w:cstheme="minorHAnsi"/>
+          <w:sz w:val="20"/>
+        </w:rPr>
+        <w:t xml:space="preserve"> Phase</w:t>
+      </w:r>
+      <w:r>
+        <w:rPr>
+          <w:rFonts w:asciiTheme="minorHAnsi" w:hAnsiTheme="minorHAnsi" w:cstheme="minorHAnsi"/>
+          <w:sz w:val="20"/>
+        </w:rPr>
+        <w:t xml:space="preserve"> B : </w:t>
+      </w:r>
+      <w:r>
+        <w:rPr>
+          <w:rFonts w:asciiTheme="minorHAnsi" w:hAnsiTheme="minorHAnsi" w:cstheme="minorHAnsi"/>
+          <w:sz w:val="20"/>
+        </w:rPr>
+        <w:t>retour à un tableau unique</w:t>
+      </w:r>
+    </w:p>
+    <w:p>
+      <w:pPr>
+        <w:spacing w:line="276" w:lineRule="auto"/>
+        <w:ind w:firstLine="360"/>
+        <w:jc w:val="both"/>
+        <w:rPr>
+          <w:rFonts w:asciiTheme="minorHAnsi" w:hAnsiTheme="minorHAnsi" w:cstheme="minorHAnsi"/>
+          <w:sz w:val="20"/>
+        </w:rPr>
+      </w:pPr>
+      <w:r>
+        <w:rPr>
+          <w:rFonts w:asciiTheme="minorHAnsi" w:hAnsiTheme="minorHAnsi" w:cstheme="minorHAnsi"/>
+          <w:sz w:val="20"/>
+        </w:rPr>
+        <w:t>L’objectif pour la phase de modélisation était ensuite de se répartir le travail à trois, chacun d’entre-nous ayant en charge la modélisation de trois tableaux. Il s’est avéré que cette méthodologie était peu fructueuse pour plusieurs raisons :</w:t>
+      </w:r>
+    </w:p>
+    <w:p>
+      <w:pPr>
+        <w:pStyle w:val="Paragraphedeliste"/>
+        <w:numPr>
+          <w:ilvl w:val="0"/>
+          <w:numId w:val="2"/>
+        </w:numPr>
+        <w:spacing w:line="276" w:lineRule="auto"/>
+        <w:jc w:val="both"/>
+        <w:rPr>
+          <w:rFonts w:asciiTheme="minorHAnsi" w:hAnsiTheme="minorHAnsi" w:cstheme="minorHAnsi"/>
+          <w:sz w:val="20"/>
+        </w:rPr>
+      </w:pPr>
+      <w:r>
+        <w:rPr>
+          <w:rFonts w:asciiTheme="minorHAnsi" w:hAnsiTheme="minorHAnsi" w:cstheme="minorHAnsi"/>
+          <w:sz w:val="20"/>
+        </w:rPr>
+        <w:t>Chercher le bon modèle pour chaque tableau prend déjà beaucoup de temps. Le chercher pour trois en prend encore plus, car nous voulons choisir le modèle le plus adapté à chaque tableau.</w:t>
+      </w:r>
+    </w:p>
+    <w:p>
+      <w:pPr>
+        <w:pStyle w:val="Paragraphedeliste"/>
+        <w:numPr>
+          <w:ilvl w:val="0"/>
+          <w:numId w:val="2"/>
+        </w:numPr>
+        <w:spacing w:line="276" w:lineRule="auto"/>
+        <w:jc w:val="both"/>
+        <w:rPr>
+          <w:rFonts w:asciiTheme="minorHAnsi" w:hAnsiTheme="minorHAnsi" w:cstheme="minorHAnsi"/>
+          <w:sz w:val="20"/>
+        </w:rPr>
+      </w:pPr>
+      <w:r>
+        <w:rPr>
+          <w:rFonts w:asciiTheme="minorHAnsi" w:hAnsiTheme="minorHAnsi" w:cstheme="minorHAnsi"/>
+          <w:sz w:val="20"/>
+        </w:rPr>
+        <w:t>Notre groupe est passé de trois personnes à deux personnes en cours de travail, ce qui alourdit le travail pour les deux personnes restantes.</w:t>
+      </w:r>
+    </w:p>
+    <w:p>
+      <w:pPr>
+        <w:pStyle w:val="Paragraphedeliste"/>
+        <w:numPr>
+          <w:ilvl w:val="0"/>
+          <w:numId w:val="2"/>
+        </w:numPr>
+        <w:spacing w:line="276" w:lineRule="auto"/>
+        <w:jc w:val="both"/>
+        <w:rPr>
+          <w:rFonts w:asciiTheme="minorHAnsi" w:hAnsiTheme="minorHAnsi" w:cstheme="minorHAnsi"/>
+          <w:sz w:val="20"/>
+        </w:rPr>
+      </w:pPr>
+      <w:r>
+        <w:rPr>
+          <w:rFonts w:asciiTheme="minorHAnsi" w:hAnsiTheme="minorHAnsi" w:cstheme="minorHAnsi"/>
+          <w:sz w:val="20"/>
+        </w:rPr>
+        <w:t>Un des neuf tableaux mesure l’intégralité des grandeurs, et nous avons analysé quelles grandeur</w:t>
+      </w:r>
+      <w:r>
+        <w:rPr>
+          <w:rFonts w:asciiTheme="minorHAnsi" w:hAnsiTheme="minorHAnsi" w:cstheme="minorHAnsi"/>
+          <w:sz w:val="20"/>
+        </w:rPr>
+        <w:t>s</w:t>
+      </w:r>
+      <w:r>
+        <w:rPr>
+          <w:rFonts w:asciiTheme="minorHAnsi" w:hAnsiTheme="minorHAnsi" w:cstheme="minorHAnsi"/>
+          <w:sz w:val="20"/>
+        </w:rPr>
+        <w:t xml:space="preserve"> sont les plus importantes pour le modèle. Parmi ces grandeurs, on retrouve l’humidité, la pression, la couverture nuageuse, la vitesse du vent et parfois la température. Les tableaux qui ne mesurent pas ces grandeurs donnent des résultats médiocres.</w:t>
+      </w:r>
+    </w:p>
+    <w:p>
+      <w:pPr>
+        <w:spacing w:line="276" w:lineRule="auto"/>
+        <w:jc w:val="both"/>
+        <w:rPr>
+          <w:rFonts w:asciiTheme="minorHAnsi" w:hAnsiTheme="minorHAnsi" w:cstheme="minorHAnsi"/>
+          <w:sz w:val="20"/>
+        </w:rPr>
+      </w:pPr>
+      <w:r>
+        <w:rPr>
+          <w:rFonts w:asciiTheme="minorHAnsi" w:hAnsiTheme="minorHAnsi" w:cstheme="minorHAnsi"/>
+          <w:sz w:val="20"/>
+        </w:rPr>
+        <w:t>Compte tenu de toutes ces contraintes, nous avons changé de méthode en cours de route, et sommes parti</w:t>
+      </w:r>
+      <w:r>
+        <w:rPr>
+          <w:rFonts w:asciiTheme="minorHAnsi" w:hAnsiTheme="minorHAnsi" w:cstheme="minorHAnsi"/>
+          <w:sz w:val="20"/>
+        </w:rPr>
+        <w:t>s</w:t>
+      </w:r>
+      <w:r>
+        <w:rPr>
+          <w:rFonts w:asciiTheme="minorHAnsi" w:hAnsiTheme="minorHAnsi" w:cstheme="minorHAnsi"/>
+          <w:sz w:val="20"/>
+        </w:rPr>
+        <w:t xml:space="preserve"> sur la gestion d’un tableau entier dont nous allons rapidement vous présenter les choix de production.</w:t>
+      </w:r>
+    </w:p>
+    <w:p>
+      <w:pPr>
+        <w:spacing w:line="276" w:lineRule="auto"/>
+        <w:jc w:val="both"/>
+        <w:rPr>
+          <w:rFonts w:asciiTheme="minorHAnsi" w:hAnsiTheme="minorHAnsi" w:cstheme="minorHAnsi"/>
+          <w:sz w:val="20"/>
+        </w:rPr>
+      </w:pPr>
+    </w:p>
+    <w:p>
+      <w:pPr>
+        <w:spacing w:line="276" w:lineRule="auto"/>
+        <w:ind w:firstLine="708"/>
+        <w:jc w:val="both"/>
+        <w:rPr>
+          <w:rFonts w:asciiTheme="minorHAnsi" w:hAnsiTheme="minorHAnsi" w:cstheme="minorHAnsi"/>
+          <w:sz w:val="20"/>
+        </w:rPr>
+      </w:pPr>
+      <w:r>
+        <w:rPr>
+          <w:rFonts w:asciiTheme="minorHAnsi" w:hAnsiTheme="minorHAnsi" w:cstheme="minorHAnsi"/>
+          <w:sz w:val="20"/>
+        </w:rPr>
+        <w:t xml:space="preserve">Nous avons choisi, comme précédemment, de supprimer les valeurs manquantes des colonnes </w:t>
+      </w:r>
+      <w:proofErr w:type="spellStart"/>
+      <w:r>
+        <w:rPr>
+          <w:rFonts w:asciiTheme="minorHAnsi" w:hAnsiTheme="minorHAnsi" w:cstheme="minorHAnsi"/>
+          <w:sz w:val="20"/>
+        </w:rPr>
+        <w:t>RainToday</w:t>
+      </w:r>
+      <w:proofErr w:type="spellEnd"/>
+      <w:r>
+        <w:rPr>
+          <w:rFonts w:asciiTheme="minorHAnsi" w:hAnsiTheme="minorHAnsi" w:cstheme="minorHAnsi"/>
+          <w:sz w:val="20"/>
+        </w:rPr>
+        <w:t xml:space="preserve"> et </w:t>
+      </w:r>
+      <w:proofErr w:type="spellStart"/>
+      <w:r>
+        <w:rPr>
+          <w:rFonts w:asciiTheme="minorHAnsi" w:hAnsiTheme="minorHAnsi" w:cstheme="minorHAnsi"/>
+          <w:sz w:val="20"/>
+        </w:rPr>
+        <w:t>RainTomorrow</w:t>
+      </w:r>
+      <w:proofErr w:type="spellEnd"/>
+      <w:r>
+        <w:rPr>
+          <w:rFonts w:asciiTheme="minorHAnsi" w:hAnsiTheme="minorHAnsi" w:cstheme="minorHAnsi"/>
+          <w:sz w:val="20"/>
+        </w:rPr>
+        <w:t xml:space="preserve">. Cela règle le problème de la colonne </w:t>
+      </w:r>
+      <w:proofErr w:type="spellStart"/>
+      <w:r>
+        <w:rPr>
+          <w:rFonts w:asciiTheme="minorHAnsi" w:hAnsiTheme="minorHAnsi" w:cstheme="minorHAnsi"/>
+          <w:sz w:val="20"/>
+        </w:rPr>
+        <w:t>RainFall</w:t>
+      </w:r>
+      <w:proofErr w:type="spellEnd"/>
+      <w:r>
+        <w:rPr>
+          <w:rFonts w:asciiTheme="minorHAnsi" w:hAnsiTheme="minorHAnsi" w:cstheme="minorHAnsi"/>
+          <w:sz w:val="20"/>
+        </w:rPr>
+        <w:t xml:space="preserve">. </w:t>
+      </w:r>
+    </w:p>
+    <w:p>
+      <w:pPr>
+        <w:spacing w:line="276" w:lineRule="auto"/>
+        <w:ind w:firstLine="708"/>
+        <w:jc w:val="both"/>
+        <w:rPr>
+          <w:rFonts w:asciiTheme="minorHAnsi" w:hAnsiTheme="minorHAnsi" w:cstheme="minorHAnsi"/>
+          <w:sz w:val="20"/>
+        </w:rPr>
+      </w:pPr>
+      <w:r>
+        <w:rPr>
+          <w:rFonts w:asciiTheme="minorHAnsi" w:hAnsiTheme="minorHAnsi" w:cstheme="minorHAnsi"/>
+          <w:sz w:val="20"/>
+        </w:rPr>
+        <w:t>Pour les autres valeurs manquantes, nous avons choisi de les remplacer par la valeur moyenne sur l’ensemble des tableaux pour les variables numériques. Nous avons fait de même avec les variables catégorielles, en remplaçant les valeurs manquantes par la modernité la plus fréquente.</w:t>
+      </w:r>
+    </w:p>
+    <w:p>
+      <w:pPr>
+        <w:spacing w:line="276" w:lineRule="auto"/>
+        <w:ind w:firstLine="708"/>
+        <w:jc w:val="both"/>
+        <w:rPr>
+          <w:rFonts w:asciiTheme="minorHAnsi" w:hAnsiTheme="minorHAnsi" w:cstheme="minorHAnsi"/>
+          <w:sz w:val="20"/>
+        </w:rPr>
+      </w:pPr>
+      <w:r>
+        <w:rPr>
+          <w:rFonts w:asciiTheme="minorHAnsi" w:hAnsiTheme="minorHAnsi" w:cstheme="minorHAnsi"/>
+          <w:sz w:val="20"/>
+        </w:rPr>
+        <w:t xml:space="preserve">Nous avons ajouté au tableau d’autres données, notamment les coordonnées </w:t>
+      </w:r>
+      <w:proofErr w:type="spellStart"/>
+      <w:r>
+        <w:rPr>
+          <w:rFonts w:asciiTheme="minorHAnsi" w:hAnsiTheme="minorHAnsi" w:cstheme="minorHAnsi"/>
+          <w:sz w:val="20"/>
+        </w:rPr>
+        <w:t>gps</w:t>
+      </w:r>
+      <w:proofErr w:type="spellEnd"/>
+      <w:r>
+        <w:rPr>
+          <w:rFonts w:asciiTheme="minorHAnsi" w:hAnsiTheme="minorHAnsi" w:cstheme="minorHAnsi"/>
+          <w:sz w:val="20"/>
+        </w:rPr>
+        <w:t xml:space="preserve"> des stations météo (latitude et longitude), leur région d’appartenance, la liste concaténée des grandeurs non mesurées, et trois colonnes : une pour jour, une pour le mois, et une pour l’année. </w:t>
+      </w:r>
+    </w:p>
+    <w:p>
+      <w:pPr>
+        <w:spacing w:line="276" w:lineRule="auto"/>
+        <w:ind w:firstLine="708"/>
+        <w:jc w:val="both"/>
+        <w:rPr>
+          <w:rFonts w:asciiTheme="minorHAnsi" w:hAnsiTheme="minorHAnsi" w:cstheme="minorHAnsi"/>
+          <w:sz w:val="20"/>
+        </w:rPr>
+        <w:sectPr>
+          <w:pgSz w:w="11906" w:h="16838"/>
+          <w:pgMar w:top="1417" w:right="1417" w:bottom="1417" w:left="1417" w:header="708" w:footer="708" w:gutter="0"/>
+          <w:cols w:space="708"/>
+          <w:docGrid w:linePitch="360"/>
+        </w:sectPr>
+      </w:pPr>
+      <w:r>
+        <w:rPr>
+          <w:rFonts w:asciiTheme="minorHAnsi" w:hAnsiTheme="minorHAnsi" w:cstheme="minorHAnsi"/>
+          <w:sz w:val="20"/>
+        </w:rPr>
+        <w:t>Enfin, nous avons convertit toutes les grandeurs catégorielles en variable numérique</w:t>
+      </w:r>
+      <w:r>
+        <w:rPr>
+          <w:rFonts w:asciiTheme="minorHAnsi" w:hAnsiTheme="minorHAnsi" w:cstheme="minorHAnsi"/>
+          <w:sz w:val="20"/>
+        </w:rPr>
+        <w:t>s. Nous disposons à présent d’un tableau complet prêt à être modéliser.</w:t>
+      </w:r>
+    </w:p>
+    <w:p>
+      <w:pPr>
+        <w:widowControl/>
+        <w:autoSpaceDE/>
+        <w:autoSpaceDN/>
+        <w:adjustRightInd/>
+        <w:spacing w:after="160" w:line="259" w:lineRule="auto"/>
+        <w:jc w:val="center"/>
+        <w:rPr>
+          <w:rFonts w:asciiTheme="minorHAnsi" w:hAnsiTheme="minorHAnsi" w:cstheme="minorHAnsi"/>
+          <w:sz w:val="20"/>
+        </w:rPr>
+        <w:sectPr>
+          <w:pgSz w:w="16838" w:h="11906" w:orient="landscape"/>
+          <w:pgMar w:top="1417" w:right="1417" w:bottom="1417" w:left="1417" w:header="708" w:footer="708" w:gutter="0"/>
+          <w:cols w:space="708"/>
+          <w:docGrid w:linePitch="360"/>
+        </w:sectPr>
+      </w:pPr>
       <w:r>
         <w:rPr>
           <w:rFonts w:asciiTheme="minorHAnsi" w:hAnsiTheme="minorHAnsi" w:cstheme="minorHAnsi"/>
           <w:noProof/>
           <w:sz w:val="20"/>
         </w:rPr>
+        <w:lastRenderedPageBreak/>
         <w:drawing>
-          <wp:inline distT="0" distB="0" distL="0" distR="0" wp14:anchorId="373FCDBA" wp14:editId="3E4E19A5">
-            <wp:extent cx="5760720" cy="1467485"/>
+          <wp:inline distT="0" distB="0" distL="0" distR="0" wp14:anchorId="32A64020" wp14:editId="149F1AD7">
+            <wp:extent cx="8640000" cy="2201337"/>
             <wp:effectExtent l="0" t="0" r="0" b="0"/>
-            <wp:docPr id="2144840517" name="Image 1"/>
+            <wp:docPr id="217593643" name="Image 1" descr="Une image contenant texte, capture d’écran, Police, conception&#10;&#10;Description générée automatiquement"/>
             <wp:cNvGraphicFramePr>
               <a:graphicFrameLocks xmlns:a="http://schemas.openxmlformats.org/drawingml/2006/main" noChangeAspect="1"/>
             </wp:cNvGraphicFramePr>
@@ -250,7 +606,7 @@
               <a:graphicData uri="http://schemas.openxmlformats.org/drawingml/2006/picture">
                 <pic:pic xmlns:pic="http://schemas.openxmlformats.org/drawingml/2006/picture">
                   <pic:nvPicPr>
-                    <pic:cNvPr id="2144840517" name="Image 2144840517"/>
+                    <pic:cNvPr id="217593643" name="Image 1" descr="Une image contenant texte, capture d’écran, Police, conception&#10;&#10;Description générée automatiquement"/>
                     <pic:cNvPicPr/>
                   </pic:nvPicPr>
                   <pic:blipFill>
@@ -268,7 +624,7 @@
                   <pic:spPr>
                     <a:xfrm>
                       <a:off x="0" y="0"/>
-                      <a:ext cx="5760720" cy="1467485"/>
+                      <a:ext cx="8640000" cy="2201337"/>
                     </a:xfrm>
                     <a:prstGeom prst="rect">
                       <a:avLst/>
@@ -280,347 +636,13 @@
           </wp:inline>
         </w:drawing>
       </w:r>
-    </w:p>
-    <w:p>
-      <w:pPr>
-        <w:spacing w:line="276" w:lineRule="auto"/>
-        <w:jc w:val="both"/>
-        <w:rPr>
-          <w:rFonts w:asciiTheme="minorHAnsi" w:hAnsiTheme="minorHAnsi" w:cstheme="minorHAnsi"/>
-          <w:sz w:val="20"/>
-        </w:rPr>
-      </w:pPr>
-    </w:p>
-    <w:p>
-      <w:pPr>
-        <w:spacing w:line="276" w:lineRule="auto"/>
-        <w:ind w:left="708"/>
-        <w:jc w:val="both"/>
-        <w:rPr>
-          <w:rFonts w:asciiTheme="minorHAnsi" w:hAnsiTheme="minorHAnsi" w:cstheme="minorHAnsi"/>
-          <w:sz w:val="20"/>
-        </w:rPr>
-      </w:pPr>
-      <w:r>
-        <w:rPr>
-          <w:rFonts w:asciiTheme="minorHAnsi" w:hAnsiTheme="minorHAnsi" w:cstheme="minorHAnsi"/>
-          <w:sz w:val="20"/>
-        </w:rPr>
-        <w:t xml:space="preserve">       1.1.1.2</w:t>
-      </w:r>
-      <w:r>
-        <w:rPr>
-          <w:rFonts w:asciiTheme="minorHAnsi" w:hAnsiTheme="minorHAnsi" w:cstheme="minorHAnsi"/>
-          <w:sz w:val="20"/>
-        </w:rPr>
-        <w:t xml:space="preserve"> Phase</w:t>
-      </w:r>
-      <w:r>
-        <w:rPr>
-          <w:rFonts w:asciiTheme="minorHAnsi" w:hAnsiTheme="minorHAnsi" w:cstheme="minorHAnsi"/>
-          <w:sz w:val="20"/>
-        </w:rPr>
-        <w:t xml:space="preserve"> B : </w:t>
-      </w:r>
-      <w:r>
-        <w:rPr>
-          <w:rFonts w:asciiTheme="minorHAnsi" w:hAnsiTheme="minorHAnsi" w:cstheme="minorHAnsi"/>
-          <w:sz w:val="20"/>
-        </w:rPr>
-        <w:t>retour à un tableau unique</w:t>
-      </w:r>
-    </w:p>
-    <w:p>
-      <w:pPr>
-        <w:spacing w:line="276" w:lineRule="auto"/>
-        <w:ind w:firstLine="360"/>
-        <w:jc w:val="both"/>
-        <w:rPr>
-          <w:rFonts w:asciiTheme="minorHAnsi" w:hAnsiTheme="minorHAnsi" w:cstheme="minorHAnsi"/>
-          <w:sz w:val="20"/>
-        </w:rPr>
-      </w:pPr>
-      <w:r>
-        <w:rPr>
-          <w:rFonts w:asciiTheme="minorHAnsi" w:hAnsiTheme="minorHAnsi" w:cstheme="minorHAnsi"/>
-          <w:sz w:val="20"/>
-        </w:rPr>
-        <w:t>L’objectif pour la phase de modélisation était ensuite de se répartir le travail à trois, chacun d’entre-nous ayant en charge la modélisation de trois tableaux. Il s’est avéré que cette méthodologie était peu fructueuse pour plusieurs raisons :</w:t>
-      </w:r>
-    </w:p>
-    <w:p>
-      <w:pPr>
-        <w:pStyle w:val="Paragraphedeliste"/>
-        <w:numPr>
-          <w:ilvl w:val="0"/>
-          <w:numId w:val="2"/>
-        </w:numPr>
-        <w:spacing w:line="276" w:lineRule="auto"/>
-        <w:jc w:val="both"/>
-        <w:rPr>
-          <w:rFonts w:asciiTheme="minorHAnsi" w:hAnsiTheme="minorHAnsi" w:cstheme="minorHAnsi"/>
-          <w:sz w:val="20"/>
-        </w:rPr>
-      </w:pPr>
-      <w:r>
-        <w:rPr>
-          <w:rFonts w:asciiTheme="minorHAnsi" w:hAnsiTheme="minorHAnsi" w:cstheme="minorHAnsi"/>
-          <w:sz w:val="20"/>
-        </w:rPr>
-        <w:t>Chercher le bon modèle pour chaque tableau prend déjà beaucoup de temps. Le chercher pour trois en prend encore plus, car nous voulons choisir le modèle le plus adapté à chaque tableau.</w:t>
-      </w:r>
-    </w:p>
-    <w:p>
-      <w:pPr>
-        <w:pStyle w:val="Paragraphedeliste"/>
-        <w:numPr>
-          <w:ilvl w:val="0"/>
-          <w:numId w:val="2"/>
-        </w:numPr>
-        <w:spacing w:line="276" w:lineRule="auto"/>
-        <w:jc w:val="both"/>
-        <w:rPr>
-          <w:rFonts w:asciiTheme="minorHAnsi" w:hAnsiTheme="minorHAnsi" w:cstheme="minorHAnsi"/>
-          <w:sz w:val="20"/>
-        </w:rPr>
-      </w:pPr>
-      <w:r>
-        <w:rPr>
-          <w:rFonts w:asciiTheme="minorHAnsi" w:hAnsiTheme="minorHAnsi" w:cstheme="minorHAnsi"/>
-          <w:sz w:val="20"/>
-        </w:rPr>
-        <w:t>Notre groupe est passé de trois personnes à deux personnes en cours de travail, ce qui alourdit le travail pour les deux personnes restantes.</w:t>
-      </w:r>
-    </w:p>
-    <w:p>
-      <w:pPr>
-        <w:pStyle w:val="Paragraphedeliste"/>
-        <w:numPr>
-          <w:ilvl w:val="0"/>
-          <w:numId w:val="2"/>
-        </w:numPr>
-        <w:spacing w:line="276" w:lineRule="auto"/>
-        <w:jc w:val="both"/>
-        <w:rPr>
-          <w:rFonts w:asciiTheme="minorHAnsi" w:hAnsiTheme="minorHAnsi" w:cstheme="minorHAnsi"/>
-          <w:sz w:val="20"/>
-        </w:rPr>
-      </w:pPr>
-      <w:r>
-        <w:rPr>
-          <w:rFonts w:asciiTheme="minorHAnsi" w:hAnsiTheme="minorHAnsi" w:cstheme="minorHAnsi"/>
-          <w:sz w:val="20"/>
-        </w:rPr>
-        <w:t>Un des neuf tableaux mesure l’intégralité des grandeurs, et nous avons analysé quelles grandeur</w:t>
-      </w:r>
-      <w:r>
-        <w:rPr>
-          <w:rFonts w:asciiTheme="minorHAnsi" w:hAnsiTheme="minorHAnsi" w:cstheme="minorHAnsi"/>
-          <w:sz w:val="20"/>
-        </w:rPr>
-        <w:t>s</w:t>
-      </w:r>
-      <w:r>
-        <w:rPr>
-          <w:rFonts w:asciiTheme="minorHAnsi" w:hAnsiTheme="minorHAnsi" w:cstheme="minorHAnsi"/>
-          <w:sz w:val="20"/>
-        </w:rPr>
-        <w:t xml:space="preserve"> sont les plus importantes pour le modèle. Parmi ces grandeurs, on retrouve l’humidité, la pression, la couverture nuageuse, la vitesse du vent et parfois la température. Les tableaux qui ne mesurent pas ces grandeurs donnent des résultats médiocres.</w:t>
-      </w:r>
-    </w:p>
-    <w:p>
-      <w:pPr>
-        <w:spacing w:line="276" w:lineRule="auto"/>
-        <w:jc w:val="both"/>
-        <w:rPr>
-          <w:rFonts w:asciiTheme="minorHAnsi" w:hAnsiTheme="minorHAnsi" w:cstheme="minorHAnsi"/>
-          <w:sz w:val="20"/>
-        </w:rPr>
-      </w:pPr>
-      <w:r>
-        <w:rPr>
-          <w:rFonts w:asciiTheme="minorHAnsi" w:hAnsiTheme="minorHAnsi" w:cstheme="minorHAnsi"/>
-          <w:sz w:val="20"/>
-        </w:rPr>
-        <w:t>Compte tenu de toutes ces contraintes, nous avons changé de méthode en cours de route, et sommes parti</w:t>
-      </w:r>
-      <w:r>
-        <w:rPr>
-          <w:rFonts w:asciiTheme="minorHAnsi" w:hAnsiTheme="minorHAnsi" w:cstheme="minorHAnsi"/>
-          <w:sz w:val="20"/>
-        </w:rPr>
-        <w:t>s</w:t>
-      </w:r>
-      <w:r>
-        <w:rPr>
-          <w:rFonts w:asciiTheme="minorHAnsi" w:hAnsiTheme="minorHAnsi" w:cstheme="minorHAnsi"/>
-          <w:sz w:val="20"/>
-        </w:rPr>
-        <w:t xml:space="preserve"> sur la gestion d’un tableau entier dont nous allons rapidement vous présenter les choix de production.</w:t>
-      </w:r>
-    </w:p>
-    <w:p>
-      <w:pPr>
-        <w:spacing w:line="276" w:lineRule="auto"/>
-        <w:jc w:val="both"/>
-        <w:rPr>
-          <w:rFonts w:asciiTheme="minorHAnsi" w:hAnsiTheme="minorHAnsi" w:cstheme="minorHAnsi"/>
-          <w:sz w:val="20"/>
-        </w:rPr>
-      </w:pPr>
-    </w:p>
-    <w:p>
-      <w:pPr>
-        <w:spacing w:line="276" w:lineRule="auto"/>
-        <w:ind w:firstLine="708"/>
-        <w:jc w:val="both"/>
-        <w:rPr>
-          <w:rFonts w:asciiTheme="minorHAnsi" w:hAnsiTheme="minorHAnsi" w:cstheme="minorHAnsi"/>
-          <w:sz w:val="20"/>
-        </w:rPr>
-      </w:pPr>
-      <w:r>
-        <w:rPr>
-          <w:rFonts w:asciiTheme="minorHAnsi" w:hAnsiTheme="minorHAnsi" w:cstheme="minorHAnsi"/>
-          <w:sz w:val="20"/>
-        </w:rPr>
-        <w:t xml:space="preserve">Nous avons choisi, comme précédemment, de supprimer les valeurs manquantes des colonnes </w:t>
-      </w:r>
-      <w:proofErr w:type="spellStart"/>
-      <w:r>
-        <w:rPr>
-          <w:rFonts w:asciiTheme="minorHAnsi" w:hAnsiTheme="minorHAnsi" w:cstheme="minorHAnsi"/>
-          <w:sz w:val="20"/>
-        </w:rPr>
-        <w:t>RainToday</w:t>
-      </w:r>
-      <w:proofErr w:type="spellEnd"/>
-      <w:r>
-        <w:rPr>
-          <w:rFonts w:asciiTheme="minorHAnsi" w:hAnsiTheme="minorHAnsi" w:cstheme="minorHAnsi"/>
-          <w:sz w:val="20"/>
-        </w:rPr>
-        <w:t xml:space="preserve"> et </w:t>
-      </w:r>
-      <w:proofErr w:type="spellStart"/>
-      <w:r>
-        <w:rPr>
-          <w:rFonts w:asciiTheme="minorHAnsi" w:hAnsiTheme="minorHAnsi" w:cstheme="minorHAnsi"/>
-          <w:sz w:val="20"/>
-        </w:rPr>
-        <w:t>RainTomorrow</w:t>
-      </w:r>
-      <w:proofErr w:type="spellEnd"/>
-      <w:r>
-        <w:rPr>
-          <w:rFonts w:asciiTheme="minorHAnsi" w:hAnsiTheme="minorHAnsi" w:cstheme="minorHAnsi"/>
-          <w:sz w:val="20"/>
-        </w:rPr>
-        <w:t xml:space="preserve">. Cela règle le problème de la colonne </w:t>
-      </w:r>
-      <w:proofErr w:type="spellStart"/>
-      <w:r>
-        <w:rPr>
-          <w:rFonts w:asciiTheme="minorHAnsi" w:hAnsiTheme="minorHAnsi" w:cstheme="minorHAnsi"/>
-          <w:sz w:val="20"/>
-        </w:rPr>
-        <w:t>RainFall</w:t>
-      </w:r>
-      <w:proofErr w:type="spellEnd"/>
-      <w:r>
-        <w:rPr>
-          <w:rFonts w:asciiTheme="minorHAnsi" w:hAnsiTheme="minorHAnsi" w:cstheme="minorHAnsi"/>
-          <w:sz w:val="20"/>
-        </w:rPr>
-        <w:t xml:space="preserve">. </w:t>
-      </w:r>
-    </w:p>
-    <w:p>
-      <w:pPr>
-        <w:spacing w:line="276" w:lineRule="auto"/>
-        <w:ind w:firstLine="708"/>
-        <w:jc w:val="both"/>
-        <w:rPr>
-          <w:rFonts w:asciiTheme="minorHAnsi" w:hAnsiTheme="minorHAnsi" w:cstheme="minorHAnsi"/>
-          <w:sz w:val="20"/>
-        </w:rPr>
-      </w:pPr>
-      <w:r>
-        <w:rPr>
-          <w:rFonts w:asciiTheme="minorHAnsi" w:hAnsiTheme="minorHAnsi" w:cstheme="minorHAnsi"/>
-          <w:sz w:val="20"/>
-        </w:rPr>
-        <w:t>Pour les autres valeurs manquantes, nous avons choisi de les remplacer par la valeur moyenne sur l’ensemble des tableaux pour les variables numériques. Nous avons fait de même avec les variables catégorielles, en remplaçant les valeurs manquantes par la modernité la plus fréquente.</w:t>
-      </w:r>
-    </w:p>
-    <w:p>
-      <w:pPr>
-        <w:spacing w:line="276" w:lineRule="auto"/>
-        <w:ind w:firstLine="708"/>
-        <w:jc w:val="both"/>
-        <w:rPr>
-          <w:rFonts w:asciiTheme="minorHAnsi" w:hAnsiTheme="minorHAnsi" w:cstheme="minorHAnsi"/>
-          <w:sz w:val="20"/>
-        </w:rPr>
-      </w:pPr>
-      <w:r>
-        <w:rPr>
-          <w:rFonts w:asciiTheme="minorHAnsi" w:hAnsiTheme="minorHAnsi" w:cstheme="minorHAnsi"/>
-          <w:sz w:val="20"/>
-        </w:rPr>
-        <w:t xml:space="preserve">Nous avons ajouté au tableau d’autres données, notamment les coordonnées </w:t>
-      </w:r>
-      <w:proofErr w:type="spellStart"/>
-      <w:r>
-        <w:rPr>
-          <w:rFonts w:asciiTheme="minorHAnsi" w:hAnsiTheme="minorHAnsi" w:cstheme="minorHAnsi"/>
-          <w:sz w:val="20"/>
-        </w:rPr>
-        <w:t>gps</w:t>
-      </w:r>
-      <w:proofErr w:type="spellEnd"/>
-      <w:r>
-        <w:rPr>
-          <w:rFonts w:asciiTheme="minorHAnsi" w:hAnsiTheme="minorHAnsi" w:cstheme="minorHAnsi"/>
-          <w:sz w:val="20"/>
-        </w:rPr>
-        <w:t xml:space="preserve"> des stations météo (latitude et longitude), leur région d’appartenance, la liste concaténée des grandeurs non mesurées, et trois colonnes : une pour jour, une pour le mois, et une pour l’année. </w:t>
-      </w:r>
-    </w:p>
-    <w:p>
-      <w:pPr>
-        <w:spacing w:line="276" w:lineRule="auto"/>
-        <w:ind w:firstLine="708"/>
-        <w:jc w:val="both"/>
-        <w:rPr>
-          <w:rFonts w:asciiTheme="minorHAnsi" w:hAnsiTheme="minorHAnsi" w:cstheme="minorHAnsi"/>
-          <w:sz w:val="20"/>
-        </w:rPr>
-      </w:pPr>
-      <w:r>
-        <w:rPr>
-          <w:rFonts w:asciiTheme="minorHAnsi" w:hAnsiTheme="minorHAnsi" w:cstheme="minorHAnsi"/>
-          <w:sz w:val="20"/>
-        </w:rPr>
-        <w:t>Enfin, nous avons convertit toutes les grandeurs catégorielles en variable numérique</w:t>
-      </w:r>
-      <w:r>
-        <w:rPr>
-          <w:rFonts w:asciiTheme="minorHAnsi" w:hAnsiTheme="minorHAnsi" w:cstheme="minorHAnsi"/>
-          <w:sz w:val="20"/>
-        </w:rPr>
-        <w:t>s. Nous disposons à présent d’un tableau complet prêt à être modéliser.</w:t>
-      </w:r>
-    </w:p>
-    <w:p>
-      <w:pPr>
-        <w:spacing w:line="276" w:lineRule="auto"/>
-        <w:jc w:val="both"/>
-        <w:rPr>
-          <w:rFonts w:asciiTheme="minorHAnsi" w:hAnsiTheme="minorHAnsi" w:cstheme="minorHAnsi"/>
-          <w:sz w:val="20"/>
-        </w:rPr>
-      </w:pPr>
+      <w:r>
+        <w:rPr>
+          <w:rFonts w:asciiTheme="minorHAnsi" w:hAnsiTheme="minorHAnsi" w:cstheme="minorHAnsi"/>
+          <w:sz w:val="20"/>
+        </w:rPr>
+        <w:br w:type="page"/>
+      </w:r>
     </w:p>
     <w:p>
       <w:pPr>
@@ -641,6 +663,7 @@
           <w:rFonts w:asciiTheme="minorHAnsi" w:hAnsiTheme="minorHAnsi" w:cstheme="minorHAnsi"/>
           <w:sz w:val="20"/>
         </w:rPr>
+        <w:lastRenderedPageBreak/>
         <w:t>Phase C : choix de métrique et optimisation</w:t>
       </w:r>
     </w:p>
@@ -658,15 +681,7 @@
           <w:rFonts w:asciiTheme="minorHAnsi" w:hAnsiTheme="minorHAnsi" w:cstheme="minorHAnsi"/>
           <w:sz w:val="20"/>
         </w:rPr>
-        <w:t xml:space="preserve">Notre travail consiste en une classification binaire visant à prédire, à partir des données journalières, s’il </w:t>
-      </w:r>
-      <w:r>
-        <w:rPr>
-          <w:rFonts w:asciiTheme="minorHAnsi" w:hAnsiTheme="minorHAnsi" w:cstheme="minorHAnsi"/>
-          <w:sz w:val="20"/>
-        </w:rPr>
-        <w:lastRenderedPageBreak/>
-        <w:t xml:space="preserve">pleuvra le lendemain ou non. En l’absence de cahier des charges qui pourrait correspondre à des souhaits particuliers de clients, nous avons dû faire un choix de métrique, tant pour l’optimisation des modèles que pour leur évaluation. Notre jeu de données étant déséquilibré, se baser sur une simple </w:t>
+        <w:t xml:space="preserve">Notre travail consiste en une classification binaire visant à prédire, à partir des données journalières, s’il pleuvra le lendemain ou non. En l’absence de cahier des charges qui pourrait correspondre à des souhaits particuliers de clients, nous avons dû faire un choix de métrique, tant pour l’optimisation des modèles que pour leur évaluation. Notre jeu de données étant déséquilibré, se baser sur une simple </w:t>
       </w:r>
       <w:proofErr w:type="spellStart"/>
       <w:r>
@@ -1227,8 +1242,8 @@
           <w:color w:val="auto"/>
         </w:rPr>
       </w:pPr>
-      <w:commentRangeStart w:id="4"/>
       <w:commentRangeStart w:id="5"/>
+      <w:commentRangeStart w:id="6"/>
       <w:proofErr w:type="spellStart"/>
       <w:r>
         <w:rPr>
@@ -1238,7 +1253,7 @@
         </w:rPr>
         <w:t>RandomForestClassifier</w:t>
       </w:r>
-      <w:commentRangeEnd w:id="4"/>
+      <w:commentRangeEnd w:id="5"/>
       <w:proofErr w:type="spellEnd"/>
       <w:r>
         <w:rPr>
@@ -1247,14 +1262,14 @@
           <w:sz w:val="20"/>
           <w:szCs w:val="20"/>
         </w:rPr>
-        <w:commentReference w:id="4"/>
-      </w:r>
-      <w:commentRangeEnd w:id="5"/>
+        <w:commentReference w:id="5"/>
+      </w:r>
+      <w:commentRangeEnd w:id="6"/>
       <w:r>
         <w:rPr>
           <w:rStyle w:val="Marquedecommentaire"/>
         </w:rPr>
-        <w:commentReference w:id="5"/>
+        <w:commentReference w:id="6"/>
       </w:r>
     </w:p>
     <w:p>
@@ -2423,7 +2438,7 @@
           <w:rFonts w:asciiTheme="minorHAnsi" w:hAnsiTheme="minorHAnsi" w:cstheme="minorHAnsi"/>
           <w:sz w:val="20"/>
         </w:rPr>
-        <w:t xml:space="preserve"> ‘hard’ où chaque classifieur vote pour une classe et c’est la majorité qui l’emporte, ou le v</w:t>
+        <w:t xml:space="preserve"> ‘hard’ où chaque classifieur vote pour une classe et c’est la majorité qui l’emporte, ou le </w:t>
       </w:r>
       <w:proofErr w:type="spellStart"/>
       <w:r>
@@ -2431,7 +2446,7 @@
           <w:rFonts w:asciiTheme="minorHAnsi" w:hAnsiTheme="minorHAnsi" w:cstheme="minorHAnsi"/>
           <w:sz w:val="20"/>
         </w:rPr>
-        <w:t>oting</w:t>
+        <w:t>voting</w:t>
       </w:r>
       <w:proofErr w:type="spellEnd"/>
       <w:r>
@@ -2902,7 +2917,7 @@
                 <wp:positionV relativeFrom="paragraph">
                   <wp:posOffset>359</wp:posOffset>
                 </wp:positionV>
-                <wp:extent cx="2940471" cy="1241425"/>
+                <wp:extent cx="2939826" cy="1247140"/>
                 <wp:effectExtent l="0" t="0" r="0" b="0"/>
                 <wp:wrapSquare wrapText="bothSides"/>
                 <wp:docPr id="196279438" name="Groupe 21"/>
@@ -2914,9 +2929,9 @@
                       <wpg:grpSpPr>
                         <a:xfrm>
                           <a:off x="0" y="0"/>
-                          <a:ext cx="2940471" cy="1241425"/>
+                          <a:ext cx="2939826" cy="1247140"/>
                           <a:chOff x="0" y="0"/>
-                          <a:chExt cx="2940471" cy="1241425"/>
+                          <a:chExt cx="2939826" cy="1247140"/>
                         </a:xfrm>
                       </wpg:grpSpPr>
                       <pic:pic xmlns:pic="http://schemas.openxmlformats.org/drawingml/2006/picture">
@@ -2953,8 +2968,8 @@
                         <wps:cNvSpPr txBox="1"/>
                         <wps:spPr>
                           <a:xfrm>
-                            <a:off x="69001" y="982980"/>
-                            <a:ext cx="2871470" cy="258445"/>
+                            <a:off x="68991" y="982980"/>
+                            <a:ext cx="2870835" cy="264160"/>
                           </a:xfrm>
                           <a:prstGeom prst="rect">
                             <a:avLst/>
@@ -2990,15 +3005,7 @@
                                 </w:r>
                               </w:fldSimple>
                               <w:r>
-                                <w:t xml:space="preserve">: Résultats du </w:t>
-                              </w:r>
-                              <w:proofErr w:type="spellStart"/>
-                              <w:r>
-                                <w:t>Voting</w:t>
-                              </w:r>
-                              <w:proofErr w:type="spellEnd"/>
-                              <w:r>
-                                <w:t xml:space="preserve"> Hard</w:t>
+                                <w:t>: Résultats du Voting Hard</w:t>
                               </w:r>
                             </w:p>
                           </w:txbxContent>
@@ -3018,15 +3025,34 @@
           </mc:Choice>
           <mc:Fallback>
             <w:pict>
-              <v:group w14:anchorId="517831D6" id="Groupe 21" o:spid="_x0000_s1026" style="position:absolute;left:0;text-align:left;margin-left:274.2pt;margin-top:.05pt;width:231.55pt;height:97.75pt;z-index:251663360" coordsize="29404,12414" o:gfxdata="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">
-                <v:shape id="Image 20" o:spid="_x0000_s1027" type="#_x0000_t75" style="position:absolute;width:28721;height:9245;visibility:visible;mso-wrap-style:square" o:gfxdata="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">
+              <v:group w14:anchorId="517831D6" id="Groupe 21" o:spid="_x0000_s1026" style="position:absolute;left:0;text-align:left;margin-left:274.2pt;margin-top:.05pt;width:231.5pt;height:98.2pt;z-index:251663360" coordsize="29398,12471" o:gfxdata="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">
+                <v:shapetype id="_x0000_t75" coordsize="21600,21600" o:spt="75" o:preferrelative="t" path="m@4@5l@4@11@9@11@9@5xe" filled="f" stroked="f">
+                  <v:stroke joinstyle="miter"/>
+                  <v:formulas>
+                    <v:f eqn="if lineDrawn pixelLineWidth 0"/>
+                    <v:f eqn="sum @0 1 0"/>
+                    <v:f eqn="sum 0 0 @1"/>
+                    <v:f eqn="prod @2 1 2"/>
+                    <v:f eqn="prod @3 21600 pixelWidth"/>
+                    <v:f eqn="prod @3 21600 pixelHeight"/>
+                    <v:f eqn="sum @0 0 1"/>
+                    <v:f eqn="prod @6 1 2"/>
+                    <v:f eqn="prod @7 21600 pixelWidth"/>
+                    <v:f eqn="sum @8 21600 0"/>
+                    <v:f eqn="prod @7 21600 pixelHeight"/>
+                    <v:f eqn="sum @10 21600 0"/>
+                  </v:formulas>
+                  <v:path o:extrusionok="f" gradientshapeok="t" o:connecttype="rect"/>
+                  <o:lock v:ext="edit" aspectratio="t"/>
+                </v:shapetype>
+                <v:shape id="Image 20" o:spid="_x0000_s1027" type="#_x0000_t75" style="position:absolute;width:28721;height:9245;visibility:visible;mso-wrap-style:square" o:gfxdata="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">
                   <v:imagedata r:id="rId24" o:title=""/>
                 </v:shape>
                 <v:shapetype id="_x0000_t202" coordsize="21600,21600" o:spt="202" path="m,l,21600r21600,l21600,xe">
                   <v:stroke joinstyle="miter"/>
                   <v:path gradientshapeok="t" o:connecttype="rect"/>
                 </v:shapetype>
-                <v:shape id="Zone de texte 1" o:spid="_x0000_s1028" type="#_x0000_t202" style="position:absolute;left:690;top:9829;width:28714;height:2585;visibility:visible;mso-wrap-style:square;v-text-anchor:top" o:gfxdata="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" stroked="f">
+                <v:shape id="Zone de texte 1" o:spid="_x0000_s1028" type="#_x0000_t202" style="position:absolute;left:689;top:9829;width:28709;height:2642;visibility:visible;mso-wrap-style:square;v-text-anchor:top" o:gfxdata="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" stroked="f">
                   <v:textbox style="mso-fit-shape-to-text:t" inset="0,0,0,0">
                     <w:txbxContent>
                       <w:p>
@@ -3051,15 +3077,7 @@
                           </w:r>
                         </w:fldSimple>
                         <w:r>
-                          <w:t xml:space="preserve">: Résultats du </w:t>
-                        </w:r>
-                        <w:proofErr w:type="spellStart"/>
-                        <w:r>
-                          <w:t>Voting</w:t>
-                        </w:r>
-                        <w:proofErr w:type="spellEnd"/>
-                        <w:r>
-                          <w:t xml:space="preserve"> Hard</w:t>
+                          <w:t>: Résultats du Voting Hard</w:t>
                         </w:r>
                       </w:p>
                     </w:txbxContent>
@@ -3257,7 +3275,7 @@
           <w:sz w:val="20"/>
         </w:rPr>
       </w:pPr>
-      <w:commentRangeStart w:id="6"/>
+      <w:commentRangeStart w:id="7"/>
       <w:r>
         <w:rPr>
           <w:rFonts w:asciiTheme="minorHAnsi" w:hAnsiTheme="minorHAnsi" w:cstheme="minorHAnsi"/>
@@ -3675,12 +3693,12 @@
         </w:rPr>
         <w:t>Quel rôle joue l’interprétabilité des algorithmes / modèles dans le choix de ces derniers dans le domaine de la prévision météorologique ?</w:t>
       </w:r>
-      <w:commentRangeEnd w:id="6"/>
+      <w:commentRangeEnd w:id="7"/>
       <w:r>
         <w:rPr>
           <w:rStyle w:val="Marquedecommentaire"/>
         </w:rPr>
-        <w:commentReference w:id="6"/>
+        <w:commentReference w:id="7"/>
       </w:r>
     </w:p>
     <w:p>
@@ -3722,7 +3740,7 @@
           <w:sz w:val="20"/>
         </w:rPr>
       </w:pPr>
-      <w:bookmarkStart w:id="7" w:name="_Hlk151557561"/>
+      <w:bookmarkStart w:id="8" w:name="_Hlk151557561"/>
       <w:r>
         <w:rPr>
           <w:rFonts w:asciiTheme="minorHAnsi" w:hAnsiTheme="minorHAnsi" w:cstheme="minorHAnsi"/>
@@ -3867,7 +3885,7 @@
           <w:sz w:val="20"/>
         </w:rPr>
       </w:pPr>
-      <w:commentRangeStart w:id="8"/>
+      <w:commentRangeStart w:id="9"/>
       <w:r>
         <w:rPr>
           <w:rFonts w:asciiTheme="minorHAnsi" w:hAnsiTheme="minorHAnsi" w:cstheme="minorHAnsi"/>
@@ -3876,12 +3894,12 @@
         <w:lastRenderedPageBreak/>
         <w:t>Supprimer des données, voire des variables</w:t>
       </w:r>
-      <w:commentRangeEnd w:id="8"/>
+      <w:commentRangeEnd w:id="9"/>
       <w:r>
         <w:rPr>
           <w:rStyle w:val="Marquedecommentaire"/>
         </w:rPr>
-        <w:commentReference w:id="8"/>
+        <w:commentReference w:id="9"/>
       </w:r>
     </w:p>
     <w:p>
@@ -3970,7 +3988,7 @@
         </w:rPr>
         <w:t>Régression linéaire</w:t>
       </w:r>
-      <w:bookmarkEnd w:id="7"/>
+      <w:bookmarkEnd w:id="8"/>
     </w:p>
     <w:p>
       <w:pPr>
@@ -4048,19 +4066,11 @@
         </w:rPr>
         <w:annotationRef/>
       </w:r>
-      <w:proofErr w:type="gramStart"/>
-      <w:r>
-        <w:rPr>
-          <w:sz w:val="20"/>
-        </w:rPr>
-        <w:t>reprise</w:t>
-      </w:r>
-      <w:proofErr w:type="gramEnd"/>
-      <w:r>
-        <w:rPr>
-          <w:sz w:val="20"/>
-        </w:rPr>
-        <w:t xml:space="preserve"> de grille.pptx</w:t>
+      <w:r>
+        <w:rPr>
+          <w:sz w:val="20"/>
+        </w:rPr>
+        <w:t>reprise de grille.pptx</w:t>
       </w:r>
     </w:p>
   </w:comment>
@@ -4075,13 +4085,8 @@
         </w:rPr>
         <w:annotationRef/>
       </w:r>
-      <w:proofErr w:type="gramStart"/>
-      <w:r>
-        <w:t>le</w:t>
-      </w:r>
-      <w:proofErr w:type="gramEnd"/>
-      <w:r>
-        <w:t xml:space="preserve"> soucis, c’est que tout est écrit beaucoup trop petit pour être inséré ici.</w:t>
+      <w:r>
+        <w:t>le soucis, c’est que tout est écrit beaucoup trop petit pour être inséré ici.</w:t>
       </w:r>
     </w:p>
     <w:p>
@@ -4090,7 +4095,7 @@
       </w:pPr>
     </w:p>
   </w:comment>
-  <w:comment w:id="4" w:author="Omar Choa" w:date="2023-11-22T01:25:00Z" w:initials="OC">
+  <w:comment w:id="4" w:author="Omar Choa" w:date="2023-11-30T01:50:00Z" w:initials="OC">
     <w:p>
       <w:r>
         <w:rPr>
@@ -4098,23 +4103,31 @@
         </w:rPr>
         <w:annotationRef/>
       </w:r>
-      <w:proofErr w:type="gramStart"/>
-      <w:r>
-        <w:rPr>
-          <w:sz w:val="20"/>
-        </w:rPr>
-        <w:t>théoriquement</w:t>
-      </w:r>
-      <w:proofErr w:type="gramEnd"/>
-      <w:r>
-        <w:rPr>
-          <w:sz w:val="20"/>
-        </w:rPr>
-        <w:t xml:space="preserve"> une méthode d’ensemble, mais ça me dérange pas de la garder ici</w:t>
+      <w:r>
+        <w:rPr>
+          <w:sz w:val="20"/>
+        </w:rPr>
+        <w:t>transféré sur la page suivante que j’ai mise en mode paysage</w:t>
       </w:r>
     </w:p>
   </w:comment>
-  <w:comment w:id="5" w:author="AlexW" w:date="2023-11-22T15:49:00Z" w:initials="A">
+  <w:comment w:id="5" w:author="Omar Choa" w:date="2023-11-22T01:25:00Z" w:initials="OC">
+    <w:p>
+      <w:r>
+        <w:rPr>
+          <w:rStyle w:val="Marquedecommentaire"/>
+        </w:rPr>
+        <w:annotationRef/>
+      </w:r>
+      <w:r>
+        <w:rPr>
+          <w:sz w:val="20"/>
+        </w:rPr>
+        <w:t>théoriquement une méthode d’ensemble, mais ça me dérange pas de la garder ici</w:t>
+      </w:r>
+    </w:p>
+  </w:comment>
+  <w:comment w:id="6" w:author="AlexW" w:date="2023-11-22T15:49:00Z" w:initials="A">
     <w:p>
       <w:pPr>
         <w:pStyle w:val="Commentaire"/>
@@ -4130,7 +4143,7 @@
       </w:r>
     </w:p>
   </w:comment>
-  <w:comment w:id="6" w:author="AlexW" w:date="2023-11-22T15:23:00Z" w:initials="A">
+  <w:comment w:id="7" w:author="AlexW" w:date="2023-11-22T15:23:00Z" w:initials="A">
     <w:p>
       <w:pPr>
         <w:pStyle w:val="Commentaire"/>
@@ -4146,7 +4159,7 @@
       </w:r>
     </w:p>
   </w:comment>
-  <w:comment w:id="8" w:author="AlexW" w:date="2023-11-22T15:22:00Z" w:initials="A">
+  <w:comment w:id="9" w:author="AlexW" w:date="2023-11-22T15:22:00Z" w:initials="A">
     <w:p>
       <w:pPr>
         <w:pStyle w:val="Commentaire"/>
@@ -4179,6 +4192,7 @@
   <w15:commentEx w15:paraId="1DD4A9F6" w15:paraIdParent="3BA47C52" w15:done="0"/>
   <w15:commentEx w15:paraId="304234F3" w15:done="0"/>
   <w15:commentEx w15:paraId="0E3933CA" w15:done="0"/>
+  <w15:commentEx w15:paraId="46285D97" w15:paraIdParent="0E3933CA" w15:done="0"/>
   <w15:commentEx w15:paraId="72B44D2B" w15:done="0"/>
   <w15:commentEx w15:paraId="717ED1C6" w15:paraIdParent="72B44D2B" w15:done="0"/>
   <w15:commentEx w15:paraId="2B0BFEEE" w15:done="0"/>
@@ -4187,11 +4201,12 @@
 </file>
 
 <file path=word/commentsExtensible.xml><?xml version="1.0" encoding="utf-8"?>
-<w16cex:commentsExtensible xmlns:wpc="http://schemas.microsoft.com/office/word/2010/wordprocessingCanvas" xmlns:cx="http://schemas.microsoft.com/office/drawing/2014/chartex" xmlns:cx1="http://schemas.microsoft.com/office/drawing/2015/9/8/chartex" xmlns:cx2="http://schemas.microsoft.com/office/drawing/2015/10/21/chartex" xmlns:cx3="http://schemas.microsoft.com/office/drawing/2016/5/9/chartex" xmlns:cx4="http://schemas.microsoft.com/office/drawing/2016/5/10/chartex" xmlns:cx5="http://schemas.microsoft.com/office/drawing/2016/5/11/chartex" xmlns:cx6="http://schemas.microsoft.com/office/drawing/2016/5/12/chartex" xmlns:cx7="http://schemas.microsoft.com/office/drawing/2016/5/13/chartex" xmlns:cx8="http://schemas.microsoft.com/office/drawing/2016/5/14/chartex" xmlns:cr="http://schemas.microsoft.com/office/comments/2020/reactions" xmlns:mc="http://schemas.openxmlformats.org/markup-compatibility/2006" xmlns:aink="http://schemas.microsoft.com/office/drawing/2016/ink" xmlns:am3d="http://schemas.microsoft.com/office/drawing/2017/model3d" xmlns:o="urn:schemas-microsoft-com:office:office" xmlns:oel="http://schemas.microsoft.com/office/2019/extlst" xmlns:r="http://schemas.openxmlformats.org/officeDocument/2006/relationships" xmlns:m="http://schemas.openxmlformats.org/officeDocument/2006/math" xmlns:v="urn:schemas-microsoft-com:vml" xmlns:wp14="http://schemas.microsoft.com/office/word/2010/wordprocessingDrawing" xmlns:wp="http://schemas.openxmlformats.org/drawingml/2006/wordprocessingDrawing" xmlns:w10="urn:schemas-microsoft-com:office:word" xmlns:w="http://schemas.openxmlformats.org/wordprocessingml/2006/main" xmlns:w14="http://schemas.microsoft.com/office/word/2010/wordml" xmlns:w15="http://schemas.microsoft.com/office/word/2012/wordml" xmlns:w16cex="http://schemas.microsoft.com/office/word/2018/wordml/cex" xmlns:w16cid="http://schemas.microsoft.com/office/word/2016/wordml/cid" xmlns:w16="http://schemas.microsoft.com/office/word/2018/wordml" xmlns:w16sdtdh="http://schemas.microsoft.com/office/word/2020/wordml/sdtdatahash" xmlns:w16se="http://schemas.microsoft.com/office/word/2015/wordml/symex" xmlns:wpg="http://schemas.microsoft.com/office/word/2010/wordprocessingGroup" xmlns:wpi="http://schemas.microsoft.com/office/word/2010/wordprocessingInk" xmlns:wne="http://schemas.microsoft.com/office/word/2006/wordml" xmlns:wps="http://schemas.microsoft.com/office/word/2010/wordprocessingShape" mc:Ignorable="w14 w15 w16se w16cid w16 w16cex w16sdtdh cr wp14">
+<w16cex:commentsExtensible xmlns:wpc="http://schemas.microsoft.com/office/word/2010/wordprocessingCanvas" xmlns:cx="http://schemas.microsoft.com/office/drawing/2014/chartex" xmlns:cx1="http://schemas.microsoft.com/office/drawing/2015/9/8/chartex" xmlns:cx2="http://schemas.microsoft.com/office/drawing/2015/10/21/chartex" xmlns:cx3="http://schemas.microsoft.com/office/drawing/2016/5/9/chartex" xmlns:cx4="http://schemas.microsoft.com/office/drawing/2016/5/10/chartex" xmlns:cx5="http://schemas.microsoft.com/office/drawing/2016/5/11/chartex" xmlns:cx6="http://schemas.microsoft.com/office/drawing/2016/5/12/chartex" xmlns:cx7="http://schemas.microsoft.com/office/drawing/2016/5/13/chartex" xmlns:cx8="http://schemas.microsoft.com/office/drawing/2016/5/14/chartex" xmlns:mc="http://schemas.openxmlformats.org/markup-compatibility/2006" xmlns:aink="http://schemas.microsoft.com/office/drawing/2016/ink" xmlns:am3d="http://schemas.microsoft.com/office/drawing/2017/model3d" xmlns:o="urn:schemas-microsoft-com:office:office" xmlns:oel="http://schemas.microsoft.com/office/2019/extlst" xmlns:r="http://schemas.openxmlformats.org/officeDocument/2006/relationships" xmlns:m="http://schemas.openxmlformats.org/officeDocument/2006/math" xmlns:v="urn:schemas-microsoft-com:vml" xmlns:wp14="http://schemas.microsoft.com/office/word/2010/wordprocessingDrawing" xmlns:wp="http://schemas.openxmlformats.org/drawingml/2006/wordprocessingDrawing" xmlns:w10="urn:schemas-microsoft-com:office:word" xmlns:w="http://schemas.openxmlformats.org/wordprocessingml/2006/main" xmlns:w14="http://schemas.microsoft.com/office/word/2010/wordml" xmlns:w15="http://schemas.microsoft.com/office/word/2012/wordml" xmlns:w16cex="http://schemas.microsoft.com/office/word/2018/wordml/cex" xmlns:w16cid="http://schemas.microsoft.com/office/word/2016/wordml/cid" xmlns:w16="http://schemas.microsoft.com/office/word/2018/wordml" xmlns:w16sdtdh="http://schemas.microsoft.com/office/word/2020/wordml/sdtdatahash" xmlns:w16se="http://schemas.microsoft.com/office/word/2015/wordml/symex" xmlns:wpg="http://schemas.microsoft.com/office/word/2010/wordprocessingGroup" xmlns:wpi="http://schemas.microsoft.com/office/word/2010/wordprocessingInk" xmlns:wne="http://schemas.microsoft.com/office/word/2006/wordml" xmlns:wps="http://schemas.microsoft.com/office/word/2010/wordprocessingShape" mc:Ignorable="w14 w15 w16se w16cid w16 w16cex w16sdtdh wp14">
   <w16cex:commentExtensible w16cex:durableId="59F7512E" w16cex:dateUtc="2023-11-21T23:12:00Z"/>
   <w16cex:commentExtensible w16cex:durableId="648A4B3E" w16cex:dateUtc="2023-11-22T15:44:00Z"/>
   <w16cex:commentExtensible w16cex:durableId="7AE5AD6B" w16cex:dateUtc="2023-11-21T23:15:00Z"/>
   <w16cex:commentExtensible w16cex:durableId="340F88FB" w16cex:dateUtc="2023-11-22T14:40:00Z"/>
+  <w16cex:commentExtensible w16cex:durableId="74963D4A" w16cex:dateUtc="2023-11-30T00:50:00Z"/>
   <w16cex:commentExtensible w16cex:durableId="7B3D505B" w16cex:dateUtc="2023-11-22T00:25:00Z"/>
   <w16cex:commentExtensible w16cex:durableId="0D0BA0B1" w16cex:dateUtc="2023-11-22T14:49:00Z"/>
   <w16cex:commentExtensible w16cex:durableId="04E92BFB" w16cex:dateUtc="2023-11-22T14:23:00Z"/>
@@ -4205,6 +4220,7 @@
   <w16cid:commentId w16cid:paraId="1DD4A9F6" w16cid:durableId="648A4B3E"/>
   <w16cid:commentId w16cid:paraId="304234F3" w16cid:durableId="7AE5AD6B"/>
   <w16cid:commentId w16cid:paraId="0E3933CA" w16cid:durableId="340F88FB"/>
+  <w16cid:commentId w16cid:paraId="46285D97" w16cid:durableId="74963D4A"/>
   <w16cid:commentId w16cid:paraId="72B44D2B" w16cid:durableId="7B3D505B"/>
   <w16cid:commentId w16cid:paraId="717ED1C6" w16cid:durableId="0D0BA0B1"/>
   <w16cid:commentId w16cid:paraId="2B0BFEEE" w16cid:durableId="04E92BFB"/>
@@ -5474,6 +5490,22 @@
       <w:szCs w:val="18"/>
     </w:rPr>
   </w:style>
+  <w:style w:type="paragraph" w:styleId="Rvision">
+    <w:name w:val="Revision"/>
+    <w:hidden/>
+    <w:uiPriority w:val="99"/>
+    <w:semiHidden/>
+    <w:rsid w:val="0024016E"/>
+    <w:pPr>
+      <w:spacing w:after="0" w:line="240" w:lineRule="auto"/>
+    </w:pPr>
+    <w:rPr>
+      <w:rFonts w:ascii="Helvetica" w:eastAsia="Menlo-Regular" w:hAnsi="Helvetica"/>
+      <w:sz w:val="24"/>
+      <w:szCs w:val="20"/>
+      <w:lang w:eastAsia="zh-CN"/>
+    </w:rPr>
+  </w:style>
 </w:styles>
 </file>
 

</xml_diff>